<commit_message>
Add sentence plan: isMarriedTo
</commit_message>
<xml_diff>
--- a/documents/a4_partA_son-cho.docx
+++ b/documents/a4_partA_son-cho.docx
@@ -535,481 +535,546 @@
       </w:r>
       <w:proofErr w:type="spellEnd"/>
       <w:r>
-        <w:t>, teachVerb</w:t>
+        <w:t xml:space="preserve">, </w:t>
+      </w:r>
+      <w:proofErr w:type="spellStart"/>
+      <w:r>
+        <w:t>teachVerb</w:t>
+      </w:r>
+      <w:proofErr w:type="spellEnd"/>
+      <w:r>
+        <w:t xml:space="preserve">, </w:t>
+      </w:r>
+      <w:proofErr w:type="spellStart"/>
+      <w:r>
+        <w:t>marryVerb</w:t>
+      </w:r>
+      <w:proofErr w:type="spellEnd"/>
+    </w:p>
+    <w:p/>
+    <w:p>
+      <w:pPr>
+        <w:pStyle w:val="Heading2"/>
+      </w:pPr>
+      <w:r>
+        <w:rPr>
+          <w:rFonts w:hint="eastAsia"/>
+        </w:rPr>
+        <w:t>NL Names</w:t>
+      </w:r>
+    </w:p>
+    <w:p>
+      <w:r>
+        <w:rPr>
+          <w:rFonts w:hint="eastAsia"/>
+        </w:rPr>
+        <w:t>En</w:t>
+      </w:r>
+      <w:r>
+        <w:t>glish NL Names:</w:t>
+      </w:r>
+    </w:p>
+    <w:p>
+      <w:pPr>
+        <w:pStyle w:val="ListParagraph"/>
+        <w:numPr>
+          <w:ilvl w:val="0"/>
+          <w:numId w:val="2"/>
+        </w:numPr>
+        <w:ind w:leftChars="0"/>
+      </w:pPr>
+      <w:proofErr w:type="spellStart"/>
+      <w:r>
+        <w:rPr>
+          <w:rFonts w:hint="eastAsia"/>
+        </w:rPr>
+        <w:t>AlbusDu</w:t>
+      </w:r>
+      <w:r>
+        <w:t>mbledore</w:t>
+      </w:r>
+      <w:proofErr w:type="spellEnd"/>
+      <w:r>
+        <w:t xml:space="preserve">, </w:t>
+      </w:r>
+      <w:proofErr w:type="spellStart"/>
+      <w:r>
+        <w:t>ArthusWeasley</w:t>
+      </w:r>
+      <w:proofErr w:type="spellEnd"/>
+      <w:r>
+        <w:t xml:space="preserve">, </w:t>
+      </w:r>
+      <w:proofErr w:type="spellStart"/>
+      <w:r>
+        <w:t>DarkWizard</w:t>
+      </w:r>
+      <w:proofErr w:type="spellEnd"/>
+      <w:r>
+        <w:t xml:space="preserve">, </w:t>
+      </w:r>
+      <w:proofErr w:type="spellStart"/>
+      <w:r>
+        <w:t>Deatheater</w:t>
+      </w:r>
+      <w:proofErr w:type="spellEnd"/>
+      <w:r>
+        <w:t xml:space="preserve">, </w:t>
+      </w:r>
+      <w:proofErr w:type="spellStart"/>
+      <w:r>
+        <w:t>DracoMalfoy</w:t>
+      </w:r>
+      <w:proofErr w:type="spellEnd"/>
+      <w:r>
+        <w:t xml:space="preserve">, Father, Fawkes, </w:t>
+      </w:r>
+      <w:proofErr w:type="spellStart"/>
+      <w:r>
+        <w:t>GinnyWeasley</w:t>
+      </w:r>
+      <w:proofErr w:type="spellEnd"/>
+      <w:r>
+        <w:t xml:space="preserve">, Headmaster, Hedwig, </w:t>
+      </w:r>
+      <w:proofErr w:type="spellStart"/>
+      <w:r>
+        <w:t>HermioneGranger</w:t>
+      </w:r>
+      <w:proofErr w:type="spellEnd"/>
+      <w:r>
+        <w:t xml:space="preserve">, Hogwarts, House, </w:t>
+      </w:r>
+      <w:proofErr w:type="spellStart"/>
+      <w:r>
+        <w:t>HouseMember</w:t>
+      </w:r>
+      <w:proofErr w:type="spellEnd"/>
+      <w:r>
+        <w:t xml:space="preserve">, </w:t>
+      </w:r>
+      <w:proofErr w:type="spellStart"/>
+      <w:r>
+        <w:t>JamesPotter</w:t>
+      </w:r>
+      <w:proofErr w:type="spellEnd"/>
+      <w:r>
+        <w:t xml:space="preserve">, </w:t>
+      </w:r>
+      <w:proofErr w:type="spellStart"/>
+      <w:r>
+        <w:t>LilyPoter</w:t>
+      </w:r>
+      <w:proofErr w:type="spellEnd"/>
+      <w:r>
+        <w:t xml:space="preserve">, </w:t>
+      </w:r>
+      <w:proofErr w:type="spellStart"/>
+      <w:r>
+        <w:t>LuciusMalfoy</w:t>
+      </w:r>
+      <w:proofErr w:type="spellEnd"/>
+      <w:r>
+        <w:t xml:space="preserve">, </w:t>
+      </w:r>
+      <w:proofErr w:type="spellStart"/>
+      <w:r>
+        <w:t>MagicalBeing</w:t>
+      </w:r>
+      <w:proofErr w:type="spellEnd"/>
+      <w:r>
+        <w:t xml:space="preserve">, </w:t>
+      </w:r>
+      <w:proofErr w:type="spellStart"/>
+      <w:r>
+        <w:t>MollyWeasley</w:t>
+      </w:r>
+      <w:proofErr w:type="spellEnd"/>
+      <w:r>
+        <w:t xml:space="preserve">, Mother, Muggle, </w:t>
+      </w:r>
+      <w:proofErr w:type="spellStart"/>
+      <w:r>
+        <w:t>Nagini</w:t>
+      </w:r>
+      <w:proofErr w:type="spellEnd"/>
+      <w:r>
+        <w:t xml:space="preserve">, Owl, </w:t>
+      </w:r>
+      <w:proofErr w:type="spellStart"/>
+      <w:r>
+        <w:t>PetuniaDursley</w:t>
+      </w:r>
+      <w:proofErr w:type="spellEnd"/>
+      <w:r>
+        <w:t xml:space="preserve">, Phoenix, Professor, </w:t>
+      </w:r>
+      <w:proofErr w:type="spellStart"/>
+      <w:r>
+        <w:t>RonaldWeasley</w:t>
+      </w:r>
+      <w:proofErr w:type="spellEnd"/>
+      <w:r>
+        <w:t xml:space="preserve">, </w:t>
+      </w:r>
+      <w:proofErr w:type="spellStart"/>
+      <w:r>
+        <w:t>SchoolOfMagic</w:t>
+      </w:r>
+      <w:proofErr w:type="spellEnd"/>
+      <w:r>
+        <w:t xml:space="preserve">, Snake, </w:t>
+      </w:r>
+      <w:proofErr w:type="spellStart"/>
+      <w:r>
+        <w:t>TheClockOfInvisibe</w:t>
+      </w:r>
+      <w:proofErr w:type="spellEnd"/>
+      <w:r>
+        <w:t xml:space="preserve">, </w:t>
+      </w:r>
+      <w:proofErr w:type="spellStart"/>
+      <w:r>
+        <w:t>VernonDursley</w:t>
+      </w:r>
+      <w:proofErr w:type="spellEnd"/>
+      <w:r>
+        <w:t>, Werewolf, Wizard</w:t>
+      </w:r>
+    </w:p>
+    <w:p/>
+    <w:p>
+      <w:pPr>
+        <w:pStyle w:val="Heading2"/>
+      </w:pPr>
+      <w:r>
+        <w:rPr>
+          <w:rFonts w:hint="eastAsia"/>
+        </w:rPr>
+        <w:t>Sentence</w:t>
+      </w:r>
+      <w:r>
+        <w:t xml:space="preserve"> Plans</w:t>
+      </w:r>
+    </w:p>
+    <w:p>
+      <w:r>
+        <w:rPr>
+          <w:rFonts w:hint="eastAsia"/>
+        </w:rPr>
+        <w:t>English Sentence</w:t>
+      </w:r>
+      <w:r>
+        <w:t xml:space="preserve"> Plans:</w:t>
+      </w:r>
+    </w:p>
+    <w:p>
+      <w:pPr>
+        <w:pStyle w:val="ListParagraph"/>
+        <w:numPr>
+          <w:ilvl w:val="0"/>
+          <w:numId w:val="2"/>
+        </w:numPr>
+        <w:ind w:leftChars="0"/>
+      </w:pPr>
+      <w:proofErr w:type="spellStart"/>
+      <w:r>
+        <w:rPr>
+          <w:rFonts w:hint="eastAsia"/>
+        </w:rPr>
+        <w:t>ClassmateOf</w:t>
+      </w:r>
+      <w:proofErr w:type="spellEnd"/>
+      <w:r>
+        <w:t xml:space="preserve">, </w:t>
+      </w:r>
+      <w:proofErr w:type="spellStart"/>
+      <w:r>
+        <w:t>DaughterOf</w:t>
+      </w:r>
+      <w:proofErr w:type="spellEnd"/>
+      <w:r>
+        <w:t xml:space="preserve">, </w:t>
+      </w:r>
+      <w:proofErr w:type="spellStart"/>
+      <w:r>
+        <w:t>FatherOf</w:t>
+      </w:r>
+      <w:proofErr w:type="spellEnd"/>
+      <w:r>
+        <w:t xml:space="preserve">, </w:t>
+      </w:r>
+      <w:proofErr w:type="spellStart"/>
+      <w:r>
+        <w:t>HouseOf</w:t>
+      </w:r>
+      <w:proofErr w:type="spellEnd"/>
+      <w:r>
+        <w:t xml:space="preserve">, </w:t>
+      </w:r>
+      <w:proofErr w:type="spellStart"/>
+      <w:r>
+        <w:t>MotherOf</w:t>
+      </w:r>
+      <w:proofErr w:type="spellEnd"/>
+      <w:r>
+        <w:t xml:space="preserve">, </w:t>
+      </w:r>
+      <w:proofErr w:type="spellStart"/>
+      <w:r>
+        <w:t>OwnedBy</w:t>
+      </w:r>
+      <w:proofErr w:type="spellEnd"/>
+      <w:r>
+        <w:t xml:space="preserve">, </w:t>
+      </w:r>
+      <w:proofErr w:type="spellStart"/>
+      <w:r>
+        <w:t>ParentOf</w:t>
+      </w:r>
+      <w:proofErr w:type="spellEnd"/>
+      <w:r>
+        <w:t xml:space="preserve">, </w:t>
+      </w:r>
+      <w:proofErr w:type="spellStart"/>
+      <w:r>
+        <w:t>hasStudent</w:t>
+      </w:r>
+      <w:proofErr w:type="spellEnd"/>
+      <w:r>
+        <w:t xml:space="preserve">, </w:t>
+      </w:r>
+      <w:proofErr w:type="spellStart"/>
+      <w:r>
+        <w:t>isInterestedIn</w:t>
+      </w:r>
+      <w:proofErr w:type="spellEnd"/>
+      <w:r>
+        <w:t xml:space="preserve">, </w:t>
+      </w:r>
+      <w:proofErr w:type="spellStart"/>
+      <w:r>
+        <w:t>isNYearsOld</w:t>
+      </w:r>
+      <w:proofErr w:type="spellEnd"/>
+      <w:r>
+        <w:t>,</w:t>
+      </w:r>
+      <w:r>
+        <w:t xml:space="preserve"> </w:t>
+      </w:r>
+      <w:proofErr w:type="spellStart"/>
+      <w:r>
+        <w:t>teachesCourses</w:t>
+      </w:r>
+      <w:proofErr w:type="spellEnd"/>
+      <w:r>
+        <w:t xml:space="preserve">, </w:t>
+      </w:r>
+      <w:proofErr w:type="spellStart"/>
+      <w:r>
+        <w:t>isMarriedTo</w:t>
+      </w:r>
+      <w:proofErr w:type="spellEnd"/>
+    </w:p>
+    <w:p/>
+    <w:p>
+      <w:pPr>
+        <w:pStyle w:val="Heading2"/>
+      </w:pPr>
+      <w:r>
+        <w:rPr>
+          <w:rFonts w:hint="eastAsia"/>
+        </w:rPr>
+        <w:t>S</w:t>
+      </w:r>
+      <w:r>
+        <w:t>pecialized Classes</w:t>
+      </w:r>
+    </w:p>
+    <w:p>
+      <w:pPr>
+        <w:pStyle w:val="ListParagraph"/>
+        <w:numPr>
+          <w:ilvl w:val="0"/>
+          <w:numId w:val="2"/>
+        </w:numPr>
+        <w:ind w:leftChars="0"/>
+      </w:pPr>
+      <w:r>
+        <w:rPr>
+          <w:rFonts w:hint="eastAsia"/>
+        </w:rPr>
+        <w:t>Gen</w:t>
+      </w:r>
+      <w:r>
+        <w:t xml:space="preserve">der class, which has subclasses Male and Female. </w:t>
+      </w:r>
+    </w:p>
+    <w:p>
+      <w:pPr>
+        <w:pStyle w:val="ListParagraph"/>
+        <w:numPr>
+          <w:ilvl w:val="0"/>
+          <w:numId w:val="2"/>
+        </w:numPr>
+        <w:ind w:leftChars="0"/>
+      </w:pPr>
+      <w:r>
+        <w:t>Mother and Father classes, which are subclasses of Parent</w:t>
+      </w:r>
+    </w:p>
+    <w:p>
+      <w:pPr>
+        <w:pStyle w:val="ListParagraph"/>
+        <w:numPr>
+          <w:ilvl w:val="0"/>
+          <w:numId w:val="2"/>
+        </w:numPr>
+        <w:ind w:leftChars="0"/>
+      </w:pPr>
+      <w:r>
+        <w:t>Daughter and Son classes, which are subclasses of Child</w:t>
+      </w:r>
+    </w:p>
+    <w:p>
+      <w:pPr>
+        <w:pStyle w:val="ListParagraph"/>
+        <w:numPr>
+          <w:ilvl w:val="0"/>
+          <w:numId w:val="2"/>
+        </w:numPr>
+        <w:ind w:leftChars="0"/>
+        <w:rPr>
+          <w:rFonts w:hint="eastAsia"/>
+        </w:rPr>
+      </w:pPr>
+      <w:r>
+        <w:t xml:space="preserve">Wife and Husband classes, which are subclasses of </w:t>
+      </w:r>
+      <w:proofErr w:type="spellStart"/>
+      <w:r>
+        <w:t>MarriedCouple</w:t>
+      </w:r>
+      <w:proofErr w:type="spellEnd"/>
+    </w:p>
+    <w:p/>
+    <w:p>
+      <w:pPr>
+        <w:pStyle w:val="Heading2"/>
+      </w:pPr>
+      <w:r>
+        <w:rPr>
+          <w:rFonts w:hint="eastAsia"/>
+        </w:rPr>
+        <w:lastRenderedPageBreak/>
+        <w:t>Specialized Propertie</w:t>
+      </w:r>
+      <w:r>
+        <w:t>s</w:t>
+      </w:r>
+    </w:p>
+    <w:p>
+      <w:pPr>
+        <w:pStyle w:val="ListParagraph"/>
+        <w:numPr>
+          <w:ilvl w:val="0"/>
+          <w:numId w:val="3"/>
+        </w:numPr>
+        <w:ind w:leftChars="0"/>
+      </w:pPr>
+      <w:proofErr w:type="spellStart"/>
+      <w:r>
+        <w:rPr>
+          <w:rFonts w:hint="eastAsia"/>
+        </w:rPr>
+        <w:t>isFatherOf</w:t>
+      </w:r>
+      <w:proofErr w:type="spellEnd"/>
+      <w:r>
+        <w:rPr>
+          <w:rFonts w:hint="eastAsia"/>
+        </w:rPr>
+        <w:t xml:space="preserve"> and </w:t>
+      </w:r>
+      <w:proofErr w:type="spellStart"/>
+      <w:r>
+        <w:rPr>
+          <w:rFonts w:hint="eastAsia"/>
+        </w:rPr>
+        <w:t>isMot</w:t>
+      </w:r>
+      <w:r>
+        <w:t>herOf</w:t>
+      </w:r>
+      <w:proofErr w:type="spellEnd"/>
+      <w:r>
+        <w:t xml:space="preserve"> properties, which are sub-properties of </w:t>
+      </w:r>
+      <w:proofErr w:type="spellStart"/>
+      <w:r>
+        <w:t>isParentOf</w:t>
+      </w:r>
+      <w:proofErr w:type="spellEnd"/>
+    </w:p>
+    <w:p>
+      <w:pPr>
+        <w:pStyle w:val="ListParagraph"/>
+        <w:numPr>
+          <w:ilvl w:val="0"/>
+          <w:numId w:val="3"/>
+        </w:numPr>
+        <w:ind w:leftChars="0"/>
+      </w:pPr>
+      <w:proofErr w:type="spellStart"/>
+      <w:r>
+        <w:t>isDaughterOf</w:t>
+      </w:r>
+      <w:proofErr w:type="spellEnd"/>
+      <w:r>
+        <w:t xml:space="preserve"> and </w:t>
+      </w:r>
+      <w:proofErr w:type="spellStart"/>
+      <w:r>
+        <w:t>isSonOf</w:t>
+      </w:r>
+      <w:proofErr w:type="spellEnd"/>
+      <w:r>
+        <w:t xml:space="preserve"> properties, which are sub-properties of </w:t>
+      </w:r>
+      <w:proofErr w:type="spellStart"/>
+      <w:r>
+        <w:t>isChildOf</w:t>
+      </w:r>
+      <w:proofErr w:type="spellEnd"/>
+    </w:p>
+    <w:p>
+      <w:pPr>
+        <w:pStyle w:val="ListParagraph"/>
+        <w:numPr>
+          <w:ilvl w:val="0"/>
+          <w:numId w:val="3"/>
+        </w:numPr>
+        <w:ind w:leftChars="0"/>
+      </w:pPr>
+      <w:proofErr w:type="spellStart"/>
+      <w:r>
+        <w:t>isWifeOf</w:t>
+      </w:r>
+      <w:proofErr w:type="spellEnd"/>
+      <w:r>
+        <w:t xml:space="preserve"> and </w:t>
+      </w:r>
+      <w:proofErr w:type="spellStart"/>
+      <w:r>
+        <w:t>isHusbandOf</w:t>
+      </w:r>
+      <w:proofErr w:type="spellEnd"/>
+      <w:r>
+        <w:t xml:space="preserve"> properties, which are sub-properties of isMarriedTo</w:t>
       </w:r>
       <w:bookmarkStart w:id="0" w:name="_GoBack"/>
       <w:bookmarkEnd w:id="0"/>
-    </w:p>
-    <w:p/>
-    <w:p>
-      <w:pPr>
-        <w:pStyle w:val="Heading2"/>
-      </w:pPr>
-      <w:r>
-        <w:rPr>
-          <w:rFonts w:hint="eastAsia"/>
-        </w:rPr>
-        <w:t>NL Names</w:t>
-      </w:r>
-    </w:p>
-    <w:p>
-      <w:r>
-        <w:rPr>
-          <w:rFonts w:hint="eastAsia"/>
-        </w:rPr>
-        <w:t>En</w:t>
-      </w:r>
-      <w:r>
-        <w:t>glish NL Names:</w:t>
-      </w:r>
-    </w:p>
-    <w:p>
-      <w:pPr>
-        <w:pStyle w:val="ListParagraph"/>
-        <w:numPr>
-          <w:ilvl w:val="0"/>
-          <w:numId w:val="2"/>
-        </w:numPr>
-        <w:ind w:leftChars="0"/>
-      </w:pPr>
-      <w:proofErr w:type="spellStart"/>
-      <w:r>
-        <w:rPr>
-          <w:rFonts w:hint="eastAsia"/>
-        </w:rPr>
-        <w:t>AlbusDu</w:t>
-      </w:r>
-      <w:r>
-        <w:t>mbledore</w:t>
-      </w:r>
-      <w:proofErr w:type="spellEnd"/>
-      <w:r>
-        <w:t xml:space="preserve">, </w:t>
-      </w:r>
-      <w:proofErr w:type="spellStart"/>
-      <w:r>
-        <w:t>ArthusWeasley</w:t>
-      </w:r>
-      <w:proofErr w:type="spellEnd"/>
-      <w:r>
-        <w:t xml:space="preserve">, </w:t>
-      </w:r>
-      <w:proofErr w:type="spellStart"/>
-      <w:r>
-        <w:t>DarkWizard</w:t>
-      </w:r>
-      <w:proofErr w:type="spellEnd"/>
-      <w:r>
-        <w:t xml:space="preserve">, </w:t>
-      </w:r>
-      <w:proofErr w:type="spellStart"/>
-      <w:r>
-        <w:t>Deatheater</w:t>
-      </w:r>
-      <w:proofErr w:type="spellEnd"/>
-      <w:r>
-        <w:t xml:space="preserve">, </w:t>
-      </w:r>
-      <w:proofErr w:type="spellStart"/>
-      <w:r>
-        <w:t>DracoMalfoy</w:t>
-      </w:r>
-      <w:proofErr w:type="spellEnd"/>
-      <w:r>
-        <w:t xml:space="preserve">, Father, Fawkes, </w:t>
-      </w:r>
-      <w:proofErr w:type="spellStart"/>
-      <w:r>
-        <w:t>GinnyWeasley</w:t>
-      </w:r>
-      <w:proofErr w:type="spellEnd"/>
-      <w:r>
-        <w:t xml:space="preserve">, Headmaster, Hedwig, </w:t>
-      </w:r>
-      <w:proofErr w:type="spellStart"/>
-      <w:r>
-        <w:t>HermioneGranger</w:t>
-      </w:r>
-      <w:proofErr w:type="spellEnd"/>
-      <w:r>
-        <w:t xml:space="preserve">, Hogwarts, House, </w:t>
-      </w:r>
-      <w:proofErr w:type="spellStart"/>
-      <w:r>
-        <w:t>HouseMember</w:t>
-      </w:r>
-      <w:proofErr w:type="spellEnd"/>
-      <w:r>
-        <w:t xml:space="preserve">, </w:t>
-      </w:r>
-      <w:proofErr w:type="spellStart"/>
-      <w:r>
-        <w:t>JamesPotter</w:t>
-      </w:r>
-      <w:proofErr w:type="spellEnd"/>
-      <w:r>
-        <w:t xml:space="preserve">, </w:t>
-      </w:r>
-      <w:proofErr w:type="spellStart"/>
-      <w:r>
-        <w:t>LilyPoter</w:t>
-      </w:r>
-      <w:proofErr w:type="spellEnd"/>
-      <w:r>
-        <w:t xml:space="preserve">, </w:t>
-      </w:r>
-      <w:proofErr w:type="spellStart"/>
-      <w:r>
-        <w:t>LuciusMalfoy</w:t>
-      </w:r>
-      <w:proofErr w:type="spellEnd"/>
-      <w:r>
-        <w:t xml:space="preserve">, </w:t>
-      </w:r>
-      <w:proofErr w:type="spellStart"/>
-      <w:r>
-        <w:t>MagicalBeing</w:t>
-      </w:r>
-      <w:proofErr w:type="spellEnd"/>
-      <w:r>
-        <w:t xml:space="preserve">, </w:t>
-      </w:r>
-      <w:proofErr w:type="spellStart"/>
-      <w:r>
-        <w:t>MollyWeasley</w:t>
-      </w:r>
-      <w:proofErr w:type="spellEnd"/>
-      <w:r>
-        <w:t xml:space="preserve">, Mother, Muggle, </w:t>
-      </w:r>
-      <w:proofErr w:type="spellStart"/>
-      <w:r>
-        <w:t>Nagini</w:t>
-      </w:r>
-      <w:proofErr w:type="spellEnd"/>
-      <w:r>
-        <w:t xml:space="preserve">, Owl, </w:t>
-      </w:r>
-      <w:proofErr w:type="spellStart"/>
-      <w:r>
-        <w:t>PetuniaDursley</w:t>
-      </w:r>
-      <w:proofErr w:type="spellEnd"/>
-      <w:r>
-        <w:t xml:space="preserve">, Phoenix, Professor, </w:t>
-      </w:r>
-      <w:proofErr w:type="spellStart"/>
-      <w:r>
-        <w:t>RonaldWeasley</w:t>
-      </w:r>
-      <w:proofErr w:type="spellEnd"/>
-      <w:r>
-        <w:t xml:space="preserve">, </w:t>
-      </w:r>
-      <w:proofErr w:type="spellStart"/>
-      <w:r>
-        <w:t>SchoolOfMagic</w:t>
-      </w:r>
-      <w:proofErr w:type="spellEnd"/>
-      <w:r>
-        <w:t xml:space="preserve">, Snake, </w:t>
-      </w:r>
-      <w:proofErr w:type="spellStart"/>
-      <w:r>
-        <w:t>TheClockOfInvisibe</w:t>
-      </w:r>
-      <w:proofErr w:type="spellEnd"/>
-      <w:r>
-        <w:t xml:space="preserve">, </w:t>
-      </w:r>
-      <w:proofErr w:type="spellStart"/>
-      <w:r>
-        <w:t>VernonDursley</w:t>
-      </w:r>
-      <w:proofErr w:type="spellEnd"/>
-      <w:r>
-        <w:t>, Werewolf, Wizard</w:t>
-      </w:r>
-    </w:p>
-    <w:p/>
-    <w:p>
-      <w:pPr>
-        <w:pStyle w:val="Heading2"/>
-      </w:pPr>
-      <w:r>
-        <w:rPr>
-          <w:rFonts w:hint="eastAsia"/>
-        </w:rPr>
-        <w:t>Sentence</w:t>
-      </w:r>
-      <w:r>
-        <w:t xml:space="preserve"> Plans</w:t>
-      </w:r>
-    </w:p>
-    <w:p>
-      <w:r>
-        <w:rPr>
-          <w:rFonts w:hint="eastAsia"/>
-        </w:rPr>
-        <w:t>English Sentence</w:t>
-      </w:r>
-      <w:r>
-        <w:t xml:space="preserve"> Plans:</w:t>
-      </w:r>
-    </w:p>
-    <w:p>
-      <w:pPr>
-        <w:pStyle w:val="ListParagraph"/>
-        <w:numPr>
-          <w:ilvl w:val="0"/>
-          <w:numId w:val="2"/>
-        </w:numPr>
-        <w:ind w:leftChars="0"/>
-      </w:pPr>
-      <w:proofErr w:type="spellStart"/>
-      <w:r>
-        <w:rPr>
-          <w:rFonts w:hint="eastAsia"/>
-        </w:rPr>
-        <w:t>ClassmateOf</w:t>
-      </w:r>
-      <w:proofErr w:type="spellEnd"/>
-      <w:r>
-        <w:t xml:space="preserve">, </w:t>
-      </w:r>
-      <w:proofErr w:type="spellStart"/>
-      <w:r>
-        <w:t>DaughterOf</w:t>
-      </w:r>
-      <w:proofErr w:type="spellEnd"/>
-      <w:r>
-        <w:t xml:space="preserve">, </w:t>
-      </w:r>
-      <w:proofErr w:type="spellStart"/>
-      <w:r>
-        <w:t>FatherOf</w:t>
-      </w:r>
-      <w:proofErr w:type="spellEnd"/>
-      <w:r>
-        <w:t xml:space="preserve">, </w:t>
-      </w:r>
-      <w:proofErr w:type="spellStart"/>
-      <w:r>
-        <w:t>HouseOf</w:t>
-      </w:r>
-      <w:proofErr w:type="spellEnd"/>
-      <w:r>
-        <w:t xml:space="preserve">, </w:t>
-      </w:r>
-      <w:proofErr w:type="spellStart"/>
-      <w:r>
-        <w:t>MotherOf</w:t>
-      </w:r>
-      <w:proofErr w:type="spellEnd"/>
-      <w:r>
-        <w:t xml:space="preserve">, </w:t>
-      </w:r>
-      <w:proofErr w:type="spellStart"/>
-      <w:r>
-        <w:t>OwnedBy</w:t>
-      </w:r>
-      <w:proofErr w:type="spellEnd"/>
-      <w:r>
-        <w:t xml:space="preserve">, </w:t>
-      </w:r>
-      <w:proofErr w:type="spellStart"/>
-      <w:r>
-        <w:t>ParentOf</w:t>
-      </w:r>
-      <w:proofErr w:type="spellEnd"/>
-      <w:r>
-        <w:t xml:space="preserve">, </w:t>
-      </w:r>
-      <w:proofErr w:type="spellStart"/>
-      <w:r>
-        <w:t>hasStudent</w:t>
-      </w:r>
-      <w:proofErr w:type="spellEnd"/>
-      <w:r>
-        <w:t xml:space="preserve">, </w:t>
-      </w:r>
-      <w:proofErr w:type="spellStart"/>
-      <w:r>
-        <w:t>isInterestedIn</w:t>
-      </w:r>
-      <w:proofErr w:type="spellEnd"/>
-      <w:r>
-        <w:t xml:space="preserve">, </w:t>
-      </w:r>
-      <w:proofErr w:type="spellStart"/>
-      <w:r>
-        <w:t>isNYearsOld</w:t>
-      </w:r>
-      <w:proofErr w:type="spellEnd"/>
-      <w:r>
-        <w:t>,</w:t>
-      </w:r>
-      <w:r>
-        <w:t xml:space="preserve"> </w:t>
-      </w:r>
-      <w:proofErr w:type="spellStart"/>
-      <w:r>
-        <w:t>teachesCourses</w:t>
-      </w:r>
-      <w:proofErr w:type="spellEnd"/>
-    </w:p>
-    <w:p/>
-    <w:p>
-      <w:pPr>
-        <w:pStyle w:val="Heading2"/>
-      </w:pPr>
-      <w:r>
-        <w:rPr>
-          <w:rFonts w:hint="eastAsia"/>
-        </w:rPr>
-        <w:t>S</w:t>
-      </w:r>
-      <w:r>
-        <w:t>pecialized Classes</w:t>
-      </w:r>
-    </w:p>
-    <w:p>
-      <w:pPr>
-        <w:pStyle w:val="ListParagraph"/>
-        <w:numPr>
-          <w:ilvl w:val="0"/>
-          <w:numId w:val="2"/>
-        </w:numPr>
-        <w:ind w:leftChars="0"/>
-      </w:pPr>
-      <w:r>
-        <w:rPr>
-          <w:rFonts w:hint="eastAsia"/>
-        </w:rPr>
-        <w:t>Gen</w:t>
-      </w:r>
-      <w:r>
-        <w:t xml:space="preserve">der class, which has subclasses Male and Female. </w:t>
-      </w:r>
-    </w:p>
-    <w:p>
-      <w:pPr>
-        <w:pStyle w:val="ListParagraph"/>
-        <w:numPr>
-          <w:ilvl w:val="0"/>
-          <w:numId w:val="2"/>
-        </w:numPr>
-        <w:ind w:leftChars="0"/>
-      </w:pPr>
-      <w:r>
-        <w:t>Mother and Father classes, which are subclasses of Parent</w:t>
-      </w:r>
-    </w:p>
-    <w:p>
-      <w:pPr>
-        <w:pStyle w:val="ListParagraph"/>
-        <w:numPr>
-          <w:ilvl w:val="0"/>
-          <w:numId w:val="2"/>
-        </w:numPr>
-        <w:ind w:leftChars="0"/>
-        <w:rPr>
-          <w:rFonts w:hint="eastAsia"/>
-        </w:rPr>
-      </w:pPr>
-      <w:r>
-        <w:t>Daughter and Son classes, which are subclasses of Child</w:t>
-      </w:r>
-    </w:p>
-    <w:p/>
-    <w:p>
-      <w:pPr>
-        <w:pStyle w:val="Heading2"/>
-      </w:pPr>
-      <w:r>
-        <w:rPr>
-          <w:rFonts w:hint="eastAsia"/>
-        </w:rPr>
-        <w:lastRenderedPageBreak/>
-        <w:t>Specialized Propertie</w:t>
-      </w:r>
-      <w:r>
-        <w:t>s</w:t>
-      </w:r>
-    </w:p>
-    <w:p>
-      <w:pPr>
-        <w:pStyle w:val="ListParagraph"/>
-        <w:numPr>
-          <w:ilvl w:val="0"/>
-          <w:numId w:val="3"/>
-        </w:numPr>
-        <w:ind w:leftChars="0"/>
-      </w:pPr>
-      <w:proofErr w:type="spellStart"/>
-      <w:r>
-        <w:rPr>
-          <w:rFonts w:hint="eastAsia"/>
-        </w:rPr>
-        <w:t>isFatherOf</w:t>
-      </w:r>
-      <w:proofErr w:type="spellEnd"/>
-      <w:r>
-        <w:rPr>
-          <w:rFonts w:hint="eastAsia"/>
-        </w:rPr>
-        <w:t xml:space="preserve"> and </w:t>
-      </w:r>
-      <w:proofErr w:type="spellStart"/>
-      <w:r>
-        <w:rPr>
-          <w:rFonts w:hint="eastAsia"/>
-        </w:rPr>
-        <w:t>isMot</w:t>
-      </w:r>
-      <w:r>
-        <w:t>herOf</w:t>
-      </w:r>
-      <w:proofErr w:type="spellEnd"/>
-      <w:r>
-        <w:t xml:space="preserve"> properties, which are sub-properties of </w:t>
-      </w:r>
-      <w:proofErr w:type="spellStart"/>
-      <w:r>
-        <w:t>isParentOf</w:t>
-      </w:r>
-      <w:proofErr w:type="spellEnd"/>
-    </w:p>
-    <w:p>
-      <w:pPr>
-        <w:pStyle w:val="ListParagraph"/>
-        <w:numPr>
-          <w:ilvl w:val="0"/>
-          <w:numId w:val="3"/>
-        </w:numPr>
-        <w:ind w:leftChars="0"/>
-      </w:pPr>
-      <w:proofErr w:type="spellStart"/>
-      <w:r>
-        <w:t>isDaughterOf</w:t>
-      </w:r>
-      <w:proofErr w:type="spellEnd"/>
-      <w:r>
-        <w:t xml:space="preserve"> and </w:t>
-      </w:r>
-      <w:proofErr w:type="spellStart"/>
-      <w:r>
-        <w:t>isSonOf</w:t>
-      </w:r>
-      <w:proofErr w:type="spellEnd"/>
-      <w:r>
-        <w:t xml:space="preserve"> properties, which are sub-properties of </w:t>
-      </w:r>
-      <w:proofErr w:type="spellStart"/>
-      <w:r>
-        <w:t>isChildOf</w:t>
-      </w:r>
-      <w:proofErr w:type="spellEnd"/>
     </w:p>
     <w:p>
       <w:pPr>

</xml_diff>

<commit_message>
Add sentence plan: WifeOf
</commit_message>
<xml_diff>
--- a/documents/a4_partA_son-cho.docx
+++ b/documents/a4_partA_son-cho.docx
@@ -876,6 +876,11 @@
         <w:t>isMarriedTo</w:t>
       </w:r>
       <w:proofErr w:type="spellEnd"/>
+      <w:r>
+        <w:t>, WifeOf</w:t>
+      </w:r>
+      <w:bookmarkStart w:id="0" w:name="_GoBack"/>
+      <w:bookmarkEnd w:id="0"/>
     </w:p>
     <w:p/>
     <w:p>
@@ -1071,10 +1076,13 @@
       </w:r>
       <w:proofErr w:type="spellEnd"/>
       <w:r>
-        <w:t xml:space="preserve"> properties, which are sub-properties of isMarriedTo</w:t>
-      </w:r>
-      <w:bookmarkStart w:id="0" w:name="_GoBack"/>
-      <w:bookmarkEnd w:id="0"/>
+        <w:t xml:space="preserve"> properties, which are sub-properties of </w:t>
+      </w:r>
+      <w:proofErr w:type="spellStart"/>
+      <w:r>
+        <w:t>isMarriedTo</w:t>
+      </w:r>
+      <w:proofErr w:type="spellEnd"/>
     </w:p>
     <w:p>
       <w:pPr>

</xml_diff>

<commit_message>
Proof read and edit documentations
</commit_message>
<xml_diff>
--- a/documents/a4_partA_son-cho.docx
+++ b/documents/a4_partA_son-cho.docx
@@ -1,6 +1,6 @@
 
 <file path=word/document.xml><?xml version="1.0" encoding="utf-8"?>
-<w:document xmlns:wpc="http://schemas.microsoft.com/office/word/2010/wordprocessingCanvas" xmlns:cx="http://schemas.microsoft.com/office/drawing/2014/chartex" xmlns:cx1="http://schemas.microsoft.com/office/drawing/2015/9/8/chartex" xmlns:cx2="http://schemas.microsoft.com/office/drawing/2015/10/21/chartex" xmlns:mc="http://schemas.openxmlformats.org/markup-compatibility/2006" xmlns:o="urn:schemas-microsoft-com:office:office" xmlns:r="http://schemas.openxmlformats.org/officeDocument/2006/relationships" xmlns:m="http://schemas.openxmlformats.org/officeDocument/2006/math" xmlns:v="urn:schemas-microsoft-com:vml" xmlns:wp14="http://schemas.microsoft.com/office/word/2010/wordprocessingDrawing" xmlns:wp="http://schemas.openxmlformats.org/drawingml/2006/wordprocessingDrawing" xmlns:w10="urn:schemas-microsoft-com:office:word" xmlns:w="http://schemas.openxmlformats.org/wordprocessingml/2006/main" xmlns:w14="http://schemas.microsoft.com/office/word/2010/wordml" xmlns:w15="http://schemas.microsoft.com/office/word/2012/wordml" xmlns:w16se="http://schemas.microsoft.com/office/word/2015/wordml/symex" xmlns:wpg="http://schemas.microsoft.com/office/word/2010/wordprocessingGroup" xmlns:wpi="http://schemas.microsoft.com/office/word/2010/wordprocessingInk" xmlns:wne="http://schemas.microsoft.com/office/word/2006/wordml" xmlns:wps="http://schemas.microsoft.com/office/word/2010/wordprocessingShape" mc:Ignorable="w14 w15 w16se wp14">
+<w:document xmlns:wpc="http://schemas.microsoft.com/office/word/2010/wordprocessingCanvas" xmlns:mc="http://schemas.openxmlformats.org/markup-compatibility/2006" xmlns:o="urn:schemas-microsoft-com:office:office" xmlns:r="http://schemas.openxmlformats.org/officeDocument/2006/relationships" xmlns:m="http://schemas.openxmlformats.org/officeDocument/2006/math" xmlns:v="urn:schemas-microsoft-com:vml" xmlns:wp14="http://schemas.microsoft.com/office/word/2010/wordprocessingDrawing" xmlns:wp="http://schemas.openxmlformats.org/drawingml/2006/wordprocessingDrawing" xmlns:w10="urn:schemas-microsoft-com:office:word" xmlns:w="http://schemas.openxmlformats.org/wordprocessingml/2006/main" xmlns:w14="http://schemas.microsoft.com/office/word/2010/wordml" xmlns:w15="http://schemas.microsoft.com/office/word/2012/wordml" xmlns:wpg="http://schemas.microsoft.com/office/word/2010/wordprocessingGroup" xmlns:wpi="http://schemas.microsoft.com/office/word/2010/wordprocessingInk" xmlns:wne="http://schemas.microsoft.com/office/word/2006/wordml" xmlns:wps="http://schemas.microsoft.com/office/word/2010/wordprocessingShape" mc:Ignorable="w14 w15 wp14">
   <w:body>
     <w:p>
       <w:pPr>
@@ -57,15 +57,7 @@
         <w:spacing w:after="0"/>
       </w:pPr>
       <w:r>
-        <w:t xml:space="preserve">Son, </w:t>
-      </w:r>
-      <w:proofErr w:type="spellStart"/>
-      <w:r>
-        <w:t>Dongwoo</w:t>
-      </w:r>
-      <w:proofErr w:type="spellEnd"/>
-      <w:r>
-        <w:t xml:space="preserve"> (20420487)</w:t>
+        <w:t>Son, Dongwoo (20420487)</w:t>
       </w:r>
     </w:p>
     <w:p>
@@ -117,24 +109,37 @@
       </w:r>
       <w:proofErr w:type="spellEnd"/>
       <w:r>
-        <w:t xml:space="preserve"> is a natural language generation engine. Given ontology file </w:t>
-      </w:r>
-      <w:proofErr w:type="gramStart"/>
-      <w:r>
-        <w:t>(.owl</w:t>
-      </w:r>
-      <w:proofErr w:type="gramEnd"/>
-      <w:r>
-        <w:t xml:space="preserve">), it identifies the classes and individuals, and automatically generates the </w:t>
-      </w:r>
-      <w:r>
-        <w:t xml:space="preserve">text that describes it based on it properties (and if it individual, the classes it belongs to is also used to describe the individual). Without a Natural Language resources, the sentences are very likely to grammatically incorrect or does not make much sense. Building up the Natural Language resources changes how the text is generated. </w:t>
-      </w:r>
-      <w:r>
-        <w:t xml:space="preserve">In this assignment 2 issues of generating sentences </w:t>
-      </w:r>
-      <w:r>
-        <w:t xml:space="preserve">based on the ontology using national language resources will be experienced. </w:t>
+        <w:t xml:space="preserve"> is a natural language generation engine. Given ontology file (.owl), it identifies the classes and individuals, and automatically generates the </w:t>
+      </w:r>
+      <w:r>
+        <w:t xml:space="preserve">text that describes it based on it properties (and if it individual, the classes it belongs to is also used to describe the individual). Without a Natural Language resources, the sentences are very likely to </w:t>
+      </w:r>
+      <w:r>
+        <w:rPr>
+          <w:rFonts w:hint="eastAsia"/>
+        </w:rPr>
+        <w:t xml:space="preserve">be </w:t>
+      </w:r>
+      <w:r>
+        <w:t xml:space="preserve">grammatically incorrect or does not make much sense. Building up the Natural Language resources changes how the text is generated. </w:t>
+      </w:r>
+      <w:r>
+        <w:t>In this assignment</w:t>
+      </w:r>
+      <w:r>
+        <w:t>, two</w:t>
+      </w:r>
+      <w:r>
+        <w:t xml:space="preserve"> issues of generating sentences </w:t>
+      </w:r>
+      <w:r>
+        <w:t>based on the ontology using national langua</w:t>
+      </w:r>
+      <w:r>
+        <w:t>ge resources will be examined</w:t>
+      </w:r>
+      <w:r>
+        <w:t xml:space="preserve">. </w:t>
       </w:r>
     </w:p>
     <w:p>
@@ -205,7 +210,13 @@
         <w:t>epresentation issues, that is, we will experience how the structure of the ontology itself affects the natural language generation.</w:t>
       </w:r>
       <w:r>
-        <w:t xml:space="preserve"> We will experience this issue by specifying additional and more detailed </w:t>
+        <w:t xml:space="preserve"> We will </w:t>
+      </w:r>
+      <w:r>
+        <w:t>experiment</w:t>
+      </w:r>
+      <w:r>
+        <w:t xml:space="preserve"> this issue by specifying additional and more detailed </w:t>
       </w:r>
       <w:r>
         <w:t>classes and add more properties as updating the natural language resources</w:t>
@@ -262,7 +273,19 @@
         <w:t xml:space="preserve"> </w:t>
       </w:r>
       <w:r>
-        <w:t xml:space="preserve">The Harry Potter example ontology (harrypotter0.owl) given in the class is used as the base ontology to build up the natural language in this assignment. Also, as mentioned in A), </w:t>
+        <w:t xml:space="preserve">The Harry Potter example ontology (harrypotter0.owl) </w:t>
+      </w:r>
+      <w:r>
+        <w:t xml:space="preserve">provided in this course </w:t>
+      </w:r>
+      <w:r>
+        <w:t>is used as the base ontology to build up the natural language in this assignment. Also, as mentioned in A)</w:t>
+      </w:r>
+      <w:r>
+        <w:t xml:space="preserve"> above</w:t>
+      </w:r>
+      <w:r>
+        <w:t xml:space="preserve">, </w:t>
       </w:r>
       <w:proofErr w:type="spellStart"/>
       <w:r>
@@ -337,15 +360,7 @@
         <w:t>Hypothesis for testing</w:t>
       </w:r>
       <w:r>
-        <w:t xml:space="preserve"> – there are 2 </w:t>
-      </w:r>
-      <w:proofErr w:type="gramStart"/>
-      <w:r>
-        <w:t>hypothesis</w:t>
-      </w:r>
-      <w:proofErr w:type="gramEnd"/>
-      <w:r>
-        <w:t xml:space="preserve"> for this research</w:t>
+        <w:t xml:space="preserve"> – there are 2 hypothesis for this research</w:t>
       </w:r>
     </w:p>
     <w:p>
@@ -404,35 +419,34 @@
           <w:sz w:val="22"/>
           <w:u w:val="single"/>
         </w:rPr>
-        <w:t>Lexicon Entries</w:t>
-      </w:r>
-      <w:r>
+        <w:t xml:space="preserve">Lexicon Entries </w:t>
+      </w:r>
+    </w:p>
+    <w:p>
+      <w:pPr>
+        <w:pStyle w:val="Heading2"/>
+        <w:spacing w:before="0"/>
         <w:rPr>
           <w:rFonts w:asciiTheme="minorHAnsi" w:hAnsiTheme="minorHAnsi"/>
           <w:color w:val="0D0D0D" w:themeColor="text1" w:themeTint="F2"/>
           <w:sz w:val="22"/>
-          <w:u w:val="single"/>
-        </w:rPr>
-        <w:t xml:space="preserve"> </w:t>
-      </w:r>
-    </w:p>
-    <w:p>
-      <w:pPr>
-        <w:pStyle w:val="Heading2"/>
-        <w:spacing w:before="0"/>
+        </w:rPr>
+      </w:pPr>
+      <w:r>
         <w:rPr>
           <w:rFonts w:asciiTheme="minorHAnsi" w:hAnsiTheme="minorHAnsi"/>
           <w:color w:val="0D0D0D" w:themeColor="text1" w:themeTint="F2"/>
           <w:sz w:val="22"/>
         </w:rPr>
-      </w:pPr>
+        <w:t>Many lexicon entries are added (mostly nouns) to specify the basic structure and properties</w:t>
+      </w:r>
       <w:r>
         <w:rPr>
           <w:rFonts w:asciiTheme="minorHAnsi" w:hAnsiTheme="minorHAnsi"/>
           <w:color w:val="0D0D0D" w:themeColor="text1" w:themeTint="F2"/>
           <w:sz w:val="22"/>
         </w:rPr>
-        <w:t>Many lexicon entries are added (mostly nouns) to specify the basic structure and properties</w:t>
+        <w:t xml:space="preserve"> (e</w:t>
       </w:r>
       <w:r>
         <w:rPr>
@@ -440,7 +454,23 @@
           <w:color w:val="0D0D0D" w:themeColor="text1" w:themeTint="F2"/>
           <w:sz w:val="22"/>
         </w:rPr>
-        <w:t xml:space="preserve"> (ex. Gender, tense if verb)</w:t>
+        <w:t>.</w:t>
+      </w:r>
+      <w:r>
+        <w:rPr>
+          <w:rFonts w:asciiTheme="minorHAnsi" w:hAnsiTheme="minorHAnsi"/>
+          <w:color w:val="0D0D0D" w:themeColor="text1" w:themeTint="F2"/>
+          <w:sz w:val="22"/>
+        </w:rPr>
+        <w:t>g.,</w:t>
+      </w:r>
+      <w:r>
+        <w:rPr>
+          <w:rFonts w:asciiTheme="minorHAnsi" w:hAnsiTheme="minorHAnsi"/>
+          <w:color w:val="0D0D0D" w:themeColor="text1" w:themeTint="F2"/>
+          <w:sz w:val="22"/>
+        </w:rPr>
+        <w:t xml:space="preserve"> Gender, tense if verb)</w:t>
       </w:r>
       <w:r>
         <w:rPr>
@@ -756,7 +786,13 @@
         <w:spacing w:after="0"/>
       </w:pPr>
       <w:r>
-        <w:t>NL Names are used to specify names of the individuals and classes in the ontology. It uses lexicons to generate appropriate form of strings for the character.</w:t>
+        <w:t>NL Names are used to specify names of the individuals and classes i</w:t>
+      </w:r>
+      <w:r>
+        <w:t>n the ontology. It uses lexicon entries</w:t>
+      </w:r>
+      <w:r>
+        <w:t xml:space="preserve"> to generate appropriate form of strings for the character.</w:t>
       </w:r>
     </w:p>
     <w:p>
@@ -1469,7 +1505,25 @@
         <w:spacing w:after="0"/>
       </w:pPr>
       <w:r>
-        <w:t>The research generally worked well, as a result, we were able to generate the fairly smooth, and (almost) grammatically correct sentences for the ontology. However</w:t>
+        <w:t xml:space="preserve">The research generally worked well, as a result, we were able to </w:t>
+      </w:r>
+      <w:r>
+        <w:t xml:space="preserve">generate the fairly smooth, and </w:t>
+      </w:r>
+      <w:r>
+        <w:t xml:space="preserve">grammatically correct sentences </w:t>
+      </w:r>
+      <w:r>
+        <w:t>for most of the texts generated based</w:t>
+      </w:r>
+      <w:r>
+        <w:t xml:space="preserve"> </w:t>
+      </w:r>
+      <w:r>
+        <w:t xml:space="preserve">on </w:t>
+      </w:r>
+      <w:r>
+        <w:t>the ontology. However</w:t>
       </w:r>
       <w:r>
         <w:t>,</w:t>
@@ -1481,15 +1535,7 @@
         <w:t>incorrect grammars and repetition of the world and sentences for the individuals under the same classes.</w:t>
       </w:r>
       <w:r>
-        <w:t xml:space="preserve"> The hypothesis </w:t>
-      </w:r>
-      <w:proofErr w:type="gramStart"/>
-      <w:r>
-        <w:t>are</w:t>
-      </w:r>
-      <w:proofErr w:type="gramEnd"/>
-      <w:r>
-        <w:t xml:space="preserve"> correct - a</w:t>
+        <w:t xml:space="preserve"> The hypothesis are correct - a</w:t>
       </w:r>
       <w:r>
         <w:t>s we build more natural language resources we get more accurate sentences, and as we specify more classes an</w:t>
@@ -1505,6 +1551,9 @@
       </w:r>
       <w:r>
         <w:t>The result of the research is more detail explained in part d documentation (a4_partD_son-cho.pdf)</w:t>
+      </w:r>
+      <w:r>
+        <w:t>.</w:t>
       </w:r>
       <w:bookmarkStart w:id="0" w:name="_GoBack"/>
       <w:bookmarkEnd w:id="0"/>
@@ -1520,7 +1569,7 @@
 </file>
 
 <file path=word/numbering.xml><?xml version="1.0" encoding="utf-8"?>
-<w:numbering xmlns:wpc="http://schemas.microsoft.com/office/word/2010/wordprocessingCanvas" xmlns:cx="http://schemas.microsoft.com/office/drawing/2014/chartex" xmlns:cx1="http://schemas.microsoft.com/office/drawing/2015/9/8/chartex" xmlns:cx2="http://schemas.microsoft.com/office/drawing/2015/10/21/chartex" xmlns:mc="http://schemas.openxmlformats.org/markup-compatibility/2006" xmlns:o="urn:schemas-microsoft-com:office:office" xmlns:r="http://schemas.openxmlformats.org/officeDocument/2006/relationships" xmlns:m="http://schemas.openxmlformats.org/officeDocument/2006/math" xmlns:v="urn:schemas-microsoft-com:vml" xmlns:wp14="http://schemas.microsoft.com/office/word/2010/wordprocessingDrawing" xmlns:wp="http://schemas.openxmlformats.org/drawingml/2006/wordprocessingDrawing" xmlns:w10="urn:schemas-microsoft-com:office:word" xmlns:w="http://schemas.openxmlformats.org/wordprocessingml/2006/main" xmlns:w14="http://schemas.microsoft.com/office/word/2010/wordml" xmlns:w15="http://schemas.microsoft.com/office/word/2012/wordml" xmlns:w16se="http://schemas.microsoft.com/office/word/2015/wordml/symex" xmlns:wpg="http://schemas.microsoft.com/office/word/2010/wordprocessingGroup" xmlns:wpi="http://schemas.microsoft.com/office/word/2010/wordprocessingInk" xmlns:wne="http://schemas.microsoft.com/office/word/2006/wordml" xmlns:wps="http://schemas.microsoft.com/office/word/2010/wordprocessingShape" mc:Ignorable="w14 w15 w16se wp14">
+<w:numbering xmlns:wpc="http://schemas.microsoft.com/office/word/2010/wordprocessingCanvas" xmlns:mc="http://schemas.openxmlformats.org/markup-compatibility/2006" xmlns:o="urn:schemas-microsoft-com:office:office" xmlns:r="http://schemas.openxmlformats.org/officeDocument/2006/relationships" xmlns:m="http://schemas.openxmlformats.org/officeDocument/2006/math" xmlns:v="urn:schemas-microsoft-com:vml" xmlns:wp14="http://schemas.microsoft.com/office/word/2010/wordprocessingDrawing" xmlns:wp="http://schemas.openxmlformats.org/drawingml/2006/wordprocessingDrawing" xmlns:w10="urn:schemas-microsoft-com:office:word" xmlns:w="http://schemas.openxmlformats.org/wordprocessingml/2006/main" xmlns:w14="http://schemas.microsoft.com/office/word/2010/wordml" xmlns:w15="http://schemas.microsoft.com/office/word/2012/wordml" xmlns:wpg="http://schemas.microsoft.com/office/word/2010/wordprocessingGroup" xmlns:wpi="http://schemas.microsoft.com/office/word/2010/wordprocessingInk" xmlns:wne="http://schemas.microsoft.com/office/word/2006/wordml" xmlns:wps="http://schemas.microsoft.com/office/word/2010/wordprocessingShape" mc:Ignorable="w14 w15 wp14">
   <w:abstractNum w:abstractNumId="0" w15:restartNumberingAfterBreak="0">
     <w:nsid w:val="0A785CDA"/>
     <w:multiLevelType w:val="hybridMultilevel"/>
@@ -2335,7 +2384,7 @@
 </file>
 
 <file path=word/styles.xml><?xml version="1.0" encoding="utf-8"?>
-<w:styles xmlns:mc="http://schemas.openxmlformats.org/markup-compatibility/2006" xmlns:r="http://schemas.openxmlformats.org/officeDocument/2006/relationships" xmlns:w="http://schemas.openxmlformats.org/wordprocessingml/2006/main" xmlns:w14="http://schemas.microsoft.com/office/word/2010/wordml" xmlns:w15="http://schemas.microsoft.com/office/word/2012/wordml" xmlns:w16se="http://schemas.microsoft.com/office/word/2015/wordml/symex" mc:Ignorable="w14 w15 w16se">
+<w:styles xmlns:mc="http://schemas.openxmlformats.org/markup-compatibility/2006" xmlns:r="http://schemas.openxmlformats.org/officeDocument/2006/relationships" xmlns:w="http://schemas.openxmlformats.org/wordprocessingml/2006/main" xmlns:w14="http://schemas.microsoft.com/office/word/2010/wordml" xmlns:w15="http://schemas.microsoft.com/office/word/2012/wordml" mc:Ignorable="w14 w15">
   <w:docDefaults>
     <w:rPrDefault>
       <w:rPr>
@@ -2351,7 +2400,7 @@
       </w:pPr>
     </w:pPrDefault>
   </w:docDefaults>
-  <w:latentStyles w:defLockedState="0" w:defUIPriority="99" w:defSemiHidden="0" w:defUnhideWhenUsed="0" w:defQFormat="0" w:count="372">
+  <w:latentStyles w:defLockedState="0" w:defUIPriority="99" w:defSemiHidden="0" w:defUnhideWhenUsed="0" w:defQFormat="0" w:count="371">
     <w:lsdException w:name="Normal" w:uiPriority="0" w:qFormat="1"/>
     <w:lsdException w:name="heading 1" w:uiPriority="9" w:qFormat="1"/>
     <w:lsdException w:name="heading 2" w:semiHidden="1" w:uiPriority="9" w:unhideWhenUsed="1" w:qFormat="1"/>
@@ -2457,6 +2506,7 @@
     <w:lsdException w:name="HTML Sample" w:semiHidden="1" w:unhideWhenUsed="1"/>
     <w:lsdException w:name="HTML Typewriter" w:semiHidden="1" w:unhideWhenUsed="1"/>
     <w:lsdException w:name="HTML Variable" w:semiHidden="1" w:unhideWhenUsed="1"/>
+    <w:lsdException w:name="Normal Table" w:semiHidden="1" w:unhideWhenUsed="1"/>
     <w:lsdException w:name="annotation subject" w:semiHidden="1" w:unhideWhenUsed="1"/>
     <w:lsdException w:name="No List" w:semiHidden="1" w:unhideWhenUsed="1"/>
     <w:lsdException w:name="Outline List 1" w:semiHidden="1" w:unhideWhenUsed="1"/>
@@ -2503,8 +2553,10 @@
     <w:lsdException w:name="Table Subtle 2" w:semiHidden="1" w:unhideWhenUsed="1"/>
     <w:lsdException w:name="Table Web 1" w:semiHidden="1" w:unhideWhenUsed="1"/>
     <w:lsdException w:name="Table Web 2" w:semiHidden="1" w:unhideWhenUsed="1"/>
+    <w:lsdException w:name="Table Web 3" w:semiHidden="1" w:unhideWhenUsed="1"/>
     <w:lsdException w:name="Balloon Text" w:semiHidden="1" w:unhideWhenUsed="1"/>
     <w:lsdException w:name="Table Grid" w:uiPriority="39"/>
+    <w:lsdException w:name="Table Theme" w:semiHidden="1" w:unhideWhenUsed="1"/>
     <w:lsdException w:name="Placeholder Text" w:semiHidden="1"/>
     <w:lsdException w:name="No Spacing" w:uiPriority="1" w:qFormat="1"/>
     <w:lsdException w:name="Light Shading" w:uiPriority="60"/>
@@ -2720,7 +2772,6 @@
     <w:lsdException w:name="List Table 5 Dark Accent 6" w:uiPriority="50"/>
     <w:lsdException w:name="List Table 6 Colorful Accent 6" w:uiPriority="51"/>
     <w:lsdException w:name="List Table 7 Colorful Accent 6" w:uiPriority="52"/>
-    <w:lsdException w:name="Mention" w:semiHidden="1" w:unhideWhenUsed="1"/>
   </w:latentStyles>
   <w:style w:type="paragraph" w:default="1" w:styleId="Normal">
     <w:name w:val="Normal"/>

</xml_diff>